<commit_message>
Use Half Adders to implement Full Adder
The FA.v module is now implemented structurally using two Half Adders from HA.v and an OR gate.
This change improves modularity. The new implementation has been verified and passes all tests.
</commit_message>
<xml_diff>
--- a/lab1/file/Report.docx
+++ b/lab1/file/Report.docx
@@ -79,7 +79,7 @@
           <w:p>
             <w:pPr>
               <w:rPr>
-                <w:rFonts w:ascii="Times New Roman" w:hAnsi="Times New Roman" w:cs="Times New Roman" w:hint="eastAsia"/>
+                <w:rFonts w:ascii="Times New Roman" w:hAnsi="Times New Roman" w:cs="Times New Roman"/>
               </w:rPr>
             </w:pPr>
             <w:r>
@@ -1019,7 +1019,7 @@
           <w:p>
             <w:pPr>
               <w:rPr>
-                <w:rFonts w:ascii="Times New Roman" w:hAnsi="Times New Roman" w:cs="Times New Roman" w:hint="eastAsia"/>
+                <w:rFonts w:ascii="Times New Roman" w:hAnsi="Times New Roman" w:cs="Times New Roman"/>
                 <w:color w:val="000000" w:themeColor="text1"/>
               </w:rPr>
             </w:pPr>
@@ -1212,7 +1212,7 @@
           <w:p>
             <w:pPr>
               <w:rPr>
-                <w:rFonts w:ascii="Times New Roman" w:hAnsi="Times New Roman" w:cs="Times New Roman" w:hint="eastAsia"/>
+                <w:rFonts w:ascii="Times New Roman" w:hAnsi="Times New Roman" w:cs="Times New Roman"/>
                 <w:color w:val="000000" w:themeColor="text1"/>
               </w:rPr>
             </w:pPr>
@@ -1284,14 +1284,7 @@
                 <w:rFonts w:ascii="Times New Roman" w:hAnsi="Times New Roman" w:cs="Times New Roman"/>
                 <w:color w:val="000000" w:themeColor="text1"/>
               </w:rPr>
-              <w:t>x, y</w:t>
-            </w:r>
-            <w:r>
-              <w:rPr>
-                <w:rFonts w:ascii="Times New Roman" w:hAnsi="Times New Roman" w:cs="Times New Roman"/>
-                <w:color w:val="000000" w:themeColor="text1"/>
-              </w:rPr>
-              <w:t xml:space="preserve">, </w:t>
+              <w:t xml:space="preserve">x, y, </w:t>
             </w:r>
             <w:proofErr w:type="spellStart"/>
             <w:r>
@@ -1343,14 +1336,7 @@
                 <w:rFonts w:ascii="Times New Roman" w:hAnsi="Times New Roman" w:cs="Times New Roman"/>
                 <w:color w:val="000000" w:themeColor="text1"/>
               </w:rPr>
-              <w:t>c</w:t>
-            </w:r>
-            <w:r>
-              <w:rPr>
-                <w:rFonts w:ascii="Times New Roman" w:hAnsi="Times New Roman" w:cs="Times New Roman"/>
-                <w:color w:val="000000" w:themeColor="text1"/>
-              </w:rPr>
-              <w:t>_out</w:t>
+              <w:t>c_out</w:t>
             </w:r>
             <w:proofErr w:type="spellEnd"/>
             <w:r>
@@ -1358,21 +1344,7 @@
                 <w:rFonts w:ascii="Times New Roman" w:hAnsi="Times New Roman" w:cs="Times New Roman"/>
                 <w:color w:val="000000" w:themeColor="text1"/>
               </w:rPr>
-              <w:t xml:space="preserve"> (carry</w:t>
-            </w:r>
-            <w:r>
-              <w:rPr>
-                <w:rFonts w:ascii="Times New Roman" w:hAnsi="Times New Roman" w:cs="Times New Roman"/>
-                <w:color w:val="000000" w:themeColor="text1"/>
-              </w:rPr>
-              <w:t xml:space="preserve"> out</w:t>
-            </w:r>
-            <w:r>
-              <w:rPr>
-                <w:rFonts w:ascii="Times New Roman" w:hAnsi="Times New Roman" w:cs="Times New Roman"/>
-                <w:color w:val="000000" w:themeColor="text1"/>
-              </w:rPr>
-              <w:t>)</w:t>
+              <w:t xml:space="preserve"> (carry out)</w:t>
             </w:r>
           </w:p>
           <w:p>
@@ -1384,17 +1356,38 @@
               </w:numPr>
               <w:ind w:leftChars="0"/>
               <w:rPr>
-                <w:rFonts w:ascii="Times New Roman" w:hAnsi="Times New Roman" w:cs="Times New Roman" w:hint="eastAsia"/>
-                <w:color w:val="000000" w:themeColor="text1"/>
-              </w:rPr>
-            </w:pPr>
+                <w:rFonts w:ascii="Times New Roman" w:hAnsi="Times New Roman" w:cs="Times New Roman"/>
+                <w:color w:val="000000" w:themeColor="text1"/>
+              </w:rPr>
+            </w:pPr>
+            <w:r>
+              <w:rPr>
+                <w:rFonts w:ascii="Times New Roman" w:hAnsi="Times New Roman" w:cs="Times New Roman" w:hint="eastAsia"/>
+                <w:color w:val="000000" w:themeColor="text1"/>
+              </w:rPr>
+              <w:t>此模組調用</w:t>
+            </w:r>
+            <w:r>
+              <w:rPr>
+                <w:rFonts w:ascii="Times New Roman" w:hAnsi="Times New Roman" w:cs="Times New Roman"/>
+                <w:color w:val="000000" w:themeColor="text1"/>
+              </w:rPr>
+              <w:t xml:space="preserve">HA </w:t>
+            </w:r>
+            <w:r>
+              <w:rPr>
+                <w:rFonts w:ascii="Times New Roman" w:hAnsi="Times New Roman" w:cs="Times New Roman" w:hint="eastAsia"/>
+                <w:color w:val="000000" w:themeColor="text1"/>
+              </w:rPr>
+              <w:t>先將</w:t>
+            </w:r>
             <w:proofErr w:type="spellStart"/>
             <w:r>
               <w:rPr>
                 <w:rFonts w:ascii="Times New Roman" w:hAnsi="Times New Roman" w:cs="Times New Roman"/>
                 <w:color w:val="000000" w:themeColor="text1"/>
               </w:rPr>
-              <w:t>c_out</w:t>
+              <w:t>x+y</w:t>
             </w:r>
             <w:proofErr w:type="spellEnd"/>
             <w:r>
@@ -1402,6 +1395,108 @@
                 <w:rFonts w:ascii="Times New Roman" w:hAnsi="Times New Roman" w:cs="Times New Roman" w:hint="eastAsia"/>
                 <w:color w:val="000000" w:themeColor="text1"/>
               </w:rPr>
+              <w:t>得到</w:t>
+            </w:r>
+            <w:r>
+              <w:rPr>
+                <w:rFonts w:ascii="Times New Roman" w:hAnsi="Times New Roman" w:cs="Times New Roman"/>
+                <w:color w:val="000000" w:themeColor="text1"/>
+              </w:rPr>
+              <w:t>s1, c_out1</w:t>
+            </w:r>
+            <w:r>
+              <w:rPr>
+                <w:rFonts w:ascii="Times New Roman" w:hAnsi="Times New Roman" w:cs="Times New Roman" w:hint="eastAsia"/>
+                <w:color w:val="000000" w:themeColor="text1"/>
+              </w:rPr>
+              <w:t>。在用一個</w:t>
+            </w:r>
+            <w:r>
+              <w:rPr>
+                <w:rFonts w:ascii="Times New Roman" w:hAnsi="Times New Roman" w:cs="Times New Roman"/>
+                <w:color w:val="000000" w:themeColor="text1"/>
+              </w:rPr>
+              <w:t>HA</w:t>
+            </w:r>
+            <w:r>
+              <w:rPr>
+                <w:rFonts w:ascii="Times New Roman" w:hAnsi="Times New Roman" w:cs="Times New Roman" w:hint="eastAsia"/>
+                <w:color w:val="000000" w:themeColor="text1"/>
+              </w:rPr>
+              <w:t>將</w:t>
+            </w:r>
+            <w:proofErr w:type="spellStart"/>
+            <w:r>
+              <w:rPr>
+                <w:rFonts w:ascii="Times New Roman" w:hAnsi="Times New Roman" w:cs="Times New Roman"/>
+                <w:color w:val="000000" w:themeColor="text1"/>
+              </w:rPr>
+              <w:t>x+y</w:t>
+            </w:r>
+            <w:proofErr w:type="spellEnd"/>
+            <w:r>
+              <w:rPr>
+                <w:rFonts w:ascii="Times New Roman" w:hAnsi="Times New Roman" w:cs="Times New Roman"/>
+                <w:color w:val="000000" w:themeColor="text1"/>
+              </w:rPr>
+              <w:t xml:space="preserve"> </w:t>
+            </w:r>
+            <w:r>
+              <w:rPr>
+                <w:rFonts w:ascii="Times New Roman" w:hAnsi="Times New Roman" w:cs="Times New Roman" w:hint="eastAsia"/>
+                <w:color w:val="000000" w:themeColor="text1"/>
+              </w:rPr>
+              <w:t>相加的結果</w:t>
+            </w:r>
+            <w:r>
+              <w:rPr>
+                <w:rFonts w:ascii="Times New Roman" w:hAnsi="Times New Roman" w:cs="Times New Roman"/>
+                <w:color w:val="000000" w:themeColor="text1"/>
+              </w:rPr>
+              <w:t>s1</w:t>
+            </w:r>
+            <w:r>
+              <w:rPr>
+                <w:rFonts w:ascii="Times New Roman" w:hAnsi="Times New Roman" w:cs="Times New Roman" w:hint="eastAsia"/>
+                <w:color w:val="000000" w:themeColor="text1"/>
+              </w:rPr>
+              <w:t>與</w:t>
+            </w:r>
+            <w:proofErr w:type="spellStart"/>
+            <w:r>
+              <w:rPr>
+                <w:rFonts w:ascii="Times New Roman" w:hAnsi="Times New Roman" w:cs="Times New Roman"/>
+                <w:color w:val="000000" w:themeColor="text1"/>
+              </w:rPr>
+              <w:t>c_in</w:t>
+            </w:r>
+            <w:proofErr w:type="spellEnd"/>
+            <w:r>
+              <w:rPr>
+                <w:rFonts w:ascii="Times New Roman" w:hAnsi="Times New Roman" w:cs="Times New Roman"/>
+                <w:color w:val="000000" w:themeColor="text1"/>
+              </w:rPr>
+              <w:t xml:space="preserve"> </w:t>
+            </w:r>
+            <w:r>
+              <w:rPr>
+                <w:rFonts w:ascii="Times New Roman" w:hAnsi="Times New Roman" w:cs="Times New Roman" w:hint="eastAsia"/>
+                <w:color w:val="000000" w:themeColor="text1"/>
+              </w:rPr>
+              <w:t>相加得到總和</w:t>
+            </w:r>
+            <w:r>
+              <w:rPr>
+                <w:rFonts w:ascii="Times New Roman" w:hAnsi="Times New Roman" w:cs="Times New Roman"/>
+                <w:color w:val="000000" w:themeColor="text1"/>
+              </w:rPr>
+              <w:t>s</w:t>
+            </w:r>
+            <w:r>
+              <w:rPr>
+                <w:rFonts w:ascii="Times New Roman" w:hAnsi="Times New Roman" w:cs="Times New Roman" w:hint="eastAsia"/>
+                <w:color w:val="000000" w:themeColor="text1"/>
+              </w:rPr>
               <w:t>和</w:t>
             </w:r>
             <w:r>
@@ -1409,80 +1504,70 @@
                 <w:rFonts w:ascii="Times New Roman" w:hAnsi="Times New Roman" w:cs="Times New Roman"/>
                 <w:color w:val="000000" w:themeColor="text1"/>
               </w:rPr>
-              <w:t xml:space="preserve"> s </w:t>
-            </w:r>
-            <w:r>
-              <w:rPr>
-                <w:rFonts w:ascii="Times New Roman" w:hAnsi="Times New Roman" w:cs="Times New Roman" w:hint="eastAsia"/>
-                <w:color w:val="000000" w:themeColor="text1"/>
-              </w:rPr>
-              <w:t>是先進行</w:t>
-            </w:r>
-            <w:r>
-              <w:rPr>
-                <w:rFonts w:ascii="Times New Roman" w:hAnsi="Times New Roman" w:cs="Times New Roman"/>
-                <w:color w:val="000000" w:themeColor="text1"/>
-              </w:rPr>
-              <w:t>c</w:t>
-            </w:r>
-            <w:r>
-              <w:rPr>
-                <w:rFonts w:ascii="-webkit-standard" w:hAnsi="-webkit-standard"/>
-                <w:color w:val="000000"/>
-                <w:sz w:val="27"/>
-                <w:szCs w:val="27"/>
-              </w:rPr>
-              <w:t>oncatenation</w:t>
-            </w:r>
-            <w:r>
-              <w:rPr>
-                <w:rStyle w:val="apple-converted-space"/>
-                <w:rFonts w:ascii="-webkit-standard" w:hAnsi="-webkit-standard"/>
-                <w:color w:val="000000"/>
-                <w:sz w:val="27"/>
-                <w:szCs w:val="27"/>
-              </w:rPr>
-              <w:t> </w:t>
-            </w:r>
-            <w:r>
-              <w:rPr>
-                <w:rStyle w:val="apple-converted-space"/>
-                <w:rFonts w:ascii="-webkit-standard" w:hAnsi="-webkit-standard" w:hint="eastAsia"/>
-                <w:color w:val="000000"/>
-                <w:sz w:val="27"/>
-                <w:szCs w:val="27"/>
-              </w:rPr>
-              <w:t>，再接收</w:t>
-            </w:r>
-            <w:proofErr w:type="spellStart"/>
-            <w:r>
-              <w:rPr>
-                <w:rFonts w:ascii="Times New Roman" w:hAnsi="Times New Roman" w:cs="Times New Roman"/>
-                <w:color w:val="000000" w:themeColor="text1"/>
-              </w:rPr>
-              <w:t>x+y</w:t>
-            </w:r>
-            <w:r>
-              <w:rPr>
-                <w:rFonts w:ascii="Times New Roman" w:hAnsi="Times New Roman" w:cs="Times New Roman"/>
-                <w:color w:val="000000" w:themeColor="text1"/>
-              </w:rPr>
-              <w:t>+c_in</w:t>
-            </w:r>
-            <w:proofErr w:type="spellEnd"/>
-            <w:r>
-              <w:rPr>
-                <w:rFonts w:ascii="Times New Roman" w:hAnsi="Times New Roman" w:cs="Times New Roman"/>
-                <w:color w:val="000000" w:themeColor="text1"/>
-              </w:rPr>
-              <w:t xml:space="preserve"> </w:t>
-            </w:r>
-            <w:r>
-              <w:rPr>
-                <w:rFonts w:ascii="Times New Roman" w:hAnsi="Times New Roman" w:cs="Times New Roman" w:hint="eastAsia"/>
-                <w:color w:val="000000" w:themeColor="text1"/>
-              </w:rPr>
-              <w:t>得到的結果</w:t>
+              <w:t>c1</w:t>
+            </w:r>
+            <w:r>
+              <w:rPr>
+                <w:rFonts w:ascii="Times New Roman" w:hAnsi="Times New Roman" w:cs="Times New Roman" w:hint="eastAsia"/>
+                <w:color w:val="000000" w:themeColor="text1"/>
+              </w:rPr>
+              <w:t>。將</w:t>
+            </w:r>
+            <w:r>
+              <w:rPr>
+                <w:rFonts w:ascii="Times New Roman" w:hAnsi="Times New Roman" w:cs="Times New Roman"/>
+                <w:color w:val="000000" w:themeColor="text1"/>
+              </w:rPr>
+              <w:t>c1</w:t>
+            </w:r>
+            <w:r>
+              <w:rPr>
+                <w:rFonts w:ascii="Times New Roman" w:hAnsi="Times New Roman" w:cs="Times New Roman" w:hint="eastAsia"/>
+                <w:color w:val="000000" w:themeColor="text1"/>
+              </w:rPr>
+              <w:t>和</w:t>
+            </w:r>
+            <w:r>
+              <w:rPr>
+                <w:rFonts w:ascii="Times New Roman" w:hAnsi="Times New Roman" w:cs="Times New Roman"/>
+                <w:color w:val="000000" w:themeColor="text1"/>
+              </w:rPr>
+              <w:t>c2</w:t>
+            </w:r>
+            <w:r>
+              <w:rPr>
+                <w:rFonts w:ascii="Times New Roman" w:hAnsi="Times New Roman" w:cs="Times New Roman" w:hint="eastAsia"/>
+                <w:color w:val="000000" w:themeColor="text1"/>
+              </w:rPr>
+              <w:t>進行</w:t>
+            </w:r>
+            <w:r>
+              <w:rPr>
+                <w:rFonts w:ascii="Times New Roman" w:hAnsi="Times New Roman" w:cs="Times New Roman"/>
+                <w:color w:val="000000" w:themeColor="text1"/>
+              </w:rPr>
+              <w:t>or</w:t>
+            </w:r>
+            <w:r>
+              <w:rPr>
+                <w:rFonts w:ascii="Times New Roman" w:hAnsi="Times New Roman" w:cs="Times New Roman" w:hint="eastAsia"/>
+                <w:color w:val="000000" w:themeColor="text1"/>
+              </w:rPr>
+              <w:t>得到最終的</w:t>
+            </w:r>
+            <w:r>
+              <w:rPr>
+                <w:rFonts w:ascii="Times New Roman" w:hAnsi="Times New Roman" w:cs="Times New Roman"/>
+                <w:color w:val="000000" w:themeColor="text1"/>
+              </w:rPr>
+              <w:t>carry bit c</w:t>
+            </w:r>
+            <w:r>
+              <w:rPr>
+                <w:rFonts w:ascii="Times New Roman" w:hAnsi="Times New Roman" w:cs="Times New Roman" w:hint="eastAsia"/>
+                <w:color w:val="000000" w:themeColor="text1"/>
+              </w:rPr>
+              <w:t>。</w:t>
             </w:r>
           </w:p>
           <w:p>
@@ -1625,7 +1710,7 @@
               </w:numPr>
               <w:ind w:leftChars="0"/>
               <w:rPr>
-                <w:rFonts w:ascii="Times New Roman" w:hAnsi="Times New Roman" w:cs="Times New Roman" w:hint="eastAsia"/>
+                <w:rFonts w:ascii="Times New Roman" w:hAnsi="Times New Roman" w:cs="Times New Roman"/>
                 <w:color w:val="000000" w:themeColor="text1"/>
               </w:rPr>
             </w:pPr>

</xml_diff>